<commit_message>
added 2 CU descriptions
</commit_message>
<xml_diff>
--- a/Documento_de_requerimientos.docx
+++ b/Documento_de_requerimientos.docx
@@ -335,12 +335,21 @@
                 <w:szCs w:val="22"/>
               </w:rPr>
             </w:pPr>
-            <w:r>
-              <w:rPr>
-                <w:rFonts w:cs="Calibri"/>
-                <w:szCs w:val="22"/>
-              </w:rPr>
-              <w:t>Bozzano Felipe</w:t>
+            <w:proofErr w:type="spellStart"/>
+            <w:r>
+              <w:rPr>
+                <w:rFonts w:cs="Calibri"/>
+                <w:szCs w:val="22"/>
+              </w:rPr>
+              <w:t>Bozzano</w:t>
+            </w:r>
+            <w:proofErr w:type="spellEnd"/>
+            <w:r>
+              <w:rPr>
+                <w:rFonts w:cs="Calibri"/>
+                <w:szCs w:val="22"/>
+              </w:rPr>
+              <w:t xml:space="preserve"> Felipe</w:t>
             </w:r>
           </w:p>
           <w:p>
@@ -989,7 +998,15 @@
         <w:tab/>
       </w:r>
       <w:r>
-        <w:t>Este documento de requerimientos tiene como objetivo especificar las funcionalidades y características necesarias para el desarrollo de un portal web que permita la gestión de suscripciones a plataformas de streaming.</w:t>
+        <w:t xml:space="preserve">Este documento de requerimientos tiene como objetivo especificar las funcionalidades y características necesarias para el desarrollo de un portal web que permita la gestión de suscripciones a plataformas de </w:t>
+      </w:r>
+      <w:proofErr w:type="spellStart"/>
+      <w:r>
+        <w:t>streaming</w:t>
+      </w:r>
+      <w:proofErr w:type="spellEnd"/>
+      <w:r>
+        <w:t>.</w:t>
       </w:r>
       <w:r>
         <w:t xml:space="preserve"> </w:t>
@@ -1120,7 +1137,23 @@
           <w:rFonts w:cs="Calibri"/>
           <w:szCs w:val="22"/>
         </w:rPr>
-        <w:t>: Streaming Studio</w:t>
+        <w:t xml:space="preserve">: </w:t>
+      </w:r>
+      <w:proofErr w:type="spellStart"/>
+      <w:r>
+        <w:rPr>
+          <w:rFonts w:cs="Calibri"/>
+          <w:szCs w:val="22"/>
+        </w:rPr>
+        <w:t>Streaming</w:t>
+      </w:r>
+      <w:proofErr w:type="spellEnd"/>
+      <w:r>
+        <w:rPr>
+          <w:rFonts w:cs="Calibri"/>
+          <w:szCs w:val="22"/>
+        </w:rPr>
+        <w:t xml:space="preserve"> Studio</w:t>
       </w:r>
     </w:p>
     <w:p>
@@ -1148,8 +1181,49 @@
           <w:rFonts w:cs="Calibri"/>
           <w:szCs w:val="22"/>
         </w:rPr>
-        <w:t>: Uniform Resource Locators</w:t>
+        <w:t xml:space="preserve">: </w:t>
       </w:r>
+      <w:proofErr w:type="spellStart"/>
+      <w:r>
+        <w:rPr>
+          <w:rFonts w:cs="Calibri"/>
+          <w:szCs w:val="22"/>
+        </w:rPr>
+        <w:t>Uniform</w:t>
+      </w:r>
+      <w:proofErr w:type="spellEnd"/>
+      <w:r>
+        <w:rPr>
+          <w:rFonts w:cs="Calibri"/>
+          <w:szCs w:val="22"/>
+        </w:rPr>
+        <w:t xml:space="preserve"> </w:t>
+      </w:r>
+      <w:proofErr w:type="spellStart"/>
+      <w:r>
+        <w:rPr>
+          <w:rFonts w:cs="Calibri"/>
+          <w:szCs w:val="22"/>
+        </w:rPr>
+        <w:t>Resource</w:t>
+      </w:r>
+      <w:proofErr w:type="spellEnd"/>
+      <w:r>
+        <w:rPr>
+          <w:rFonts w:cs="Calibri"/>
+          <w:szCs w:val="22"/>
+        </w:rPr>
+        <w:t xml:space="preserve"> </w:t>
+      </w:r>
+      <w:proofErr w:type="spellStart"/>
+      <w:r>
+        <w:rPr>
+          <w:rFonts w:cs="Calibri"/>
+          <w:szCs w:val="22"/>
+        </w:rPr>
+        <w:t>Locators</w:t>
+      </w:r>
+      <w:proofErr w:type="spellEnd"/>
     </w:p>
     <w:p>
       <w:pPr>
@@ -1176,8 +1250,49 @@
           <w:rFonts w:cs="Calibri"/>
           <w:szCs w:val="22"/>
         </w:rPr>
-        <w:t>: Application Programming Interface</w:t>
+        <w:t xml:space="preserve">: </w:t>
       </w:r>
+      <w:proofErr w:type="spellStart"/>
+      <w:r>
+        <w:rPr>
+          <w:rFonts w:cs="Calibri"/>
+          <w:szCs w:val="22"/>
+        </w:rPr>
+        <w:t>Application</w:t>
+      </w:r>
+      <w:proofErr w:type="spellEnd"/>
+      <w:r>
+        <w:rPr>
+          <w:rFonts w:cs="Calibri"/>
+          <w:szCs w:val="22"/>
+        </w:rPr>
+        <w:t xml:space="preserve"> </w:t>
+      </w:r>
+      <w:proofErr w:type="spellStart"/>
+      <w:r>
+        <w:rPr>
+          <w:rFonts w:cs="Calibri"/>
+          <w:szCs w:val="22"/>
+        </w:rPr>
+        <w:t>Programming</w:t>
+      </w:r>
+      <w:proofErr w:type="spellEnd"/>
+      <w:r>
+        <w:rPr>
+          <w:rFonts w:cs="Calibri"/>
+          <w:szCs w:val="22"/>
+        </w:rPr>
+        <w:t xml:space="preserve"> </w:t>
+      </w:r>
+      <w:proofErr w:type="gramStart"/>
+      <w:r>
+        <w:rPr>
+          <w:rFonts w:cs="Calibri"/>
+          <w:szCs w:val="22"/>
+        </w:rPr>
+        <w:t>Interface</w:t>
+      </w:r>
+      <w:proofErr w:type="gramEnd"/>
     </w:p>
     <w:p>
       <w:pPr>
@@ -1261,9 +1376,31 @@
     <w:p>
       <w:r>
         <w:tab/>
+        <w:t xml:space="preserve">El portal web desarrollado permitirá a los usuarios gestionar sus suscripciones a plataformas de </w:t>
       </w:r>
+      <w:proofErr w:type="spellStart"/>
       <w:r>
-        <w:t>El portal web desarrollado permitirá a los usuarios gestionar sus suscripciones a plataformas de streaming de las principales empresas del mercado. Los usuarios podrán asociar sus cuentas de Netflix, Prime Video, Star+, Disney+, HBO Max, etc. SS otorgará un fee a cada plataforma de streaming por usuario federado; cuyo monto podrá ser distinto por compañía.</w:t>
+        <w:t>streaming</w:t>
+      </w:r>
+      <w:proofErr w:type="spellEnd"/>
+      <w:r>
+        <w:t xml:space="preserve"> de las principales empresas del mercado. Los usuarios podrán asociar sus cuentas de Netflix, Prime Video, </w:t>
+      </w:r>
+      <w:proofErr w:type="spellStart"/>
+      <w:r>
+        <w:t>Star</w:t>
+      </w:r>
+      <w:proofErr w:type="spellEnd"/>
+      <w:r>
+        <w:t xml:space="preserve">+, Disney+, HBO Max, etc. SS otorgará un fee a cada plataforma de </w:t>
+      </w:r>
+      <w:proofErr w:type="spellStart"/>
+      <w:r>
+        <w:t>streaming</w:t>
+      </w:r>
+      <w:proofErr w:type="spellEnd"/>
+      <w:r>
+        <w:t xml:space="preserve"> por usuario federado; cuyo monto podrá ser distinto por compañía.</w:t>
       </w:r>
     </w:p>
     <w:p>
@@ -1317,7 +1454,46 @@
           <w:rFonts w:cs="Calibri"/>
           <w:szCs w:val="22"/>
         </w:rPr>
-        <w:t xml:space="preserve">La perspectiva del producto es ofrecer un servicio fácil de usar para los usuarios, permitiéndoles gestionar sus suscripciones a plataformas de streaming en un solo lugar. Además, ofrecer una herramienta para las empresas para publicitar sus productos y servicios en el portal. </w:t>
+        <w:t xml:space="preserve">La perspectiva del producto es ofrecer un servicio fácil de usar para los usuarios, permitiéndoles gestionar sus suscripciones a plataformas de </w:t>
+      </w:r>
+      <w:proofErr w:type="spellStart"/>
+      <w:r>
+        <w:rPr>
+          <w:rFonts w:cs="Calibri"/>
+          <w:szCs w:val="22"/>
+        </w:rPr>
+        <w:t>streaming</w:t>
+      </w:r>
+      <w:proofErr w:type="spellEnd"/>
+      <w:r>
+        <w:rPr>
+          <w:rFonts w:cs="Calibri"/>
+          <w:szCs w:val="22"/>
+        </w:rPr>
+        <w:t xml:space="preserve"> en un solo lugar</w:t>
+      </w:r>
+      <w:r>
+        <w:rPr>
+          <w:rFonts w:cs="Calibri"/>
+          <w:szCs w:val="22"/>
+        </w:rPr>
+        <w:t xml:space="preserve"> y poder ver los últimos contenidos de </w:t>
+      </w:r>
+      <w:proofErr w:type="gramStart"/>
+      <w:r>
+        <w:rPr>
+          <w:rFonts w:cs="Calibri"/>
+          <w:szCs w:val="22"/>
+        </w:rPr>
+        <w:t>las mismas</w:t>
+      </w:r>
+      <w:proofErr w:type="gramEnd"/>
+      <w:r>
+        <w:rPr>
+          <w:rFonts w:cs="Calibri"/>
+          <w:szCs w:val="22"/>
+        </w:rPr>
+        <w:t xml:space="preserve">. Además, ofrecer una herramienta para las empresas para publicitar sus productos y servicios en el portal. </w:t>
       </w:r>
       <w:r>
         <w:rPr>
@@ -1331,7 +1507,23 @@
           <w:rFonts w:cs="Calibri"/>
           <w:szCs w:val="22"/>
         </w:rPr>
-        <w:t xml:space="preserve"> busca ser escalable y adaptable a las nuevas tecnologías y plataformas de streaming que surjan en el mercado.</w:t>
+        <w:t xml:space="preserve"> busca ser escalable y adaptable a las nuevas tecnologías y plataformas de </w:t>
+      </w:r>
+      <w:proofErr w:type="spellStart"/>
+      <w:r>
+        <w:rPr>
+          <w:rFonts w:cs="Calibri"/>
+          <w:szCs w:val="22"/>
+        </w:rPr>
+        <w:t>streaming</w:t>
+      </w:r>
+      <w:proofErr w:type="spellEnd"/>
+      <w:r>
+        <w:rPr>
+          <w:rFonts w:cs="Calibri"/>
+          <w:szCs w:val="22"/>
+        </w:rPr>
+        <w:t xml:space="preserve"> que surjan en el mercado.</w:t>
       </w:r>
     </w:p>
     <w:p>
@@ -1810,7 +2002,23 @@
                 <w:rFonts w:cs="Calibri"/>
                 <w:szCs w:val="22"/>
               </w:rPr>
-              <w:t xml:space="preserve"> de gestión de suscripciones a plataformas de streaming mediante una interfaz de usuario.</w:t>
+              <w:t xml:space="preserve"> de gestión de suscripciones a plataformas de </w:t>
+            </w:r>
+            <w:proofErr w:type="spellStart"/>
+            <w:r>
+              <w:rPr>
+                <w:rFonts w:cs="Calibri"/>
+                <w:szCs w:val="22"/>
+              </w:rPr>
+              <w:t>streaming</w:t>
+            </w:r>
+            <w:proofErr w:type="spellEnd"/>
+            <w:r>
+              <w:rPr>
+                <w:rFonts w:cs="Calibri"/>
+                <w:szCs w:val="22"/>
+              </w:rPr>
+              <w:t xml:space="preserve"> mediante una interfaz de usuario.</w:t>
             </w:r>
           </w:p>
         </w:tc>
@@ -1983,7 +2191,23 @@
                 <w:rFonts w:cs="Calibri"/>
                 <w:szCs w:val="22"/>
               </w:rPr>
-              <w:t xml:space="preserve">El sistema deberá permitir la federación de usuarios con las plataformas de streaming, utilizando los servicios de autenticación de dichas plataformas, integrado por medio de un servicio REST o SOAP </w:t>
+              <w:t xml:space="preserve">El sistema deberá permitir la federación de usuarios con las plataformas de </w:t>
+            </w:r>
+            <w:proofErr w:type="spellStart"/>
+            <w:r>
+              <w:rPr>
+                <w:rFonts w:cs="Calibri"/>
+                <w:szCs w:val="22"/>
+              </w:rPr>
+              <w:t>streaming</w:t>
+            </w:r>
+            <w:proofErr w:type="spellEnd"/>
+            <w:r>
+              <w:rPr>
+                <w:rFonts w:cs="Calibri"/>
+                <w:szCs w:val="22"/>
+              </w:rPr>
+              <w:t xml:space="preserve">, utilizando los servicios de autenticación de dichas plataformas, integrado por medio de un servicio REST o SOAP </w:t>
             </w:r>
             <w:r>
               <w:rPr>
@@ -2140,14 +2364,7 @@
                 <w:rFonts w:cs="Calibri"/>
                 <w:szCs w:val="22"/>
               </w:rPr>
-              <w:t xml:space="preserve">El sistema </w:t>
-            </w:r>
-            <w:r>
-              <w:rPr>
-                <w:rFonts w:cs="Calibri"/>
-                <w:szCs w:val="22"/>
-              </w:rPr>
-              <w:t>implementará</w:t>
+              <w:t>El sistema implementará</w:t>
             </w:r>
             <w:r>
               <w:rPr>
@@ -2175,7 +2392,23 @@
                 <w:rFonts w:cs="Calibri"/>
                 <w:szCs w:val="22"/>
               </w:rPr>
-              <w:t xml:space="preserve"> de pagos para registrar y contabilizar los fee por usuario federado para cada plataforma de streaming.</w:t>
+              <w:t xml:space="preserve"> de pagos para registrar y contabilizar los fee por usuario federado para cada plataforma de </w:t>
+            </w:r>
+            <w:proofErr w:type="spellStart"/>
+            <w:r>
+              <w:rPr>
+                <w:rFonts w:cs="Calibri"/>
+                <w:szCs w:val="22"/>
+              </w:rPr>
+              <w:t>streaming</w:t>
+            </w:r>
+            <w:proofErr w:type="spellEnd"/>
+            <w:r>
+              <w:rPr>
+                <w:rFonts w:cs="Calibri"/>
+                <w:szCs w:val="22"/>
+              </w:rPr>
+              <w:t>.</w:t>
             </w:r>
           </w:p>
         </w:tc>
@@ -2414,7 +2647,23 @@
                 <w:rFonts w:cs="Calibri"/>
                 <w:szCs w:val="22"/>
               </w:rPr>
-              <w:t xml:space="preserve"> En caso que la empresa no cuente con un sistema propio, la integración se hará a través de un panel de gestión de publicidades.</w:t>
+              <w:t xml:space="preserve"> </w:t>
+            </w:r>
+            <w:proofErr w:type="gramStart"/>
+            <w:r>
+              <w:rPr>
+                <w:rFonts w:cs="Calibri"/>
+                <w:szCs w:val="22"/>
+              </w:rPr>
+              <w:t>En caso que</w:t>
+            </w:r>
+            <w:proofErr w:type="gramEnd"/>
+            <w:r>
+              <w:rPr>
+                <w:rFonts w:cs="Calibri"/>
+                <w:szCs w:val="22"/>
+              </w:rPr>
+              <w:t xml:space="preserve"> la empresa no cuente con un sistema propio, la integración se hará a través de un panel de gestión de publicidades.</w:t>
             </w:r>
           </w:p>
         </w:tc>
@@ -2574,21 +2823,7 @@
                 <w:rFonts w:cs="Calibri"/>
                 <w:szCs w:val="22"/>
               </w:rPr>
-              <w:t>El sistema deberá brindar</w:t>
-            </w:r>
-            <w:r>
-              <w:rPr>
-                <w:rFonts w:cs="Calibri"/>
-                <w:szCs w:val="22"/>
-              </w:rPr>
-              <w:t xml:space="preserve"> </w:t>
-            </w:r>
-            <w:r>
-              <w:rPr>
-                <w:rFonts w:cs="Calibri"/>
-                <w:szCs w:val="22"/>
-              </w:rPr>
-              <w:t>i</w:t>
+              <w:t>El sistema deberá i</w:t>
             </w:r>
             <w:r>
               <w:rPr>
@@ -3099,14 +3334,7 @@
                 <w:rFonts w:cs="Calibri"/>
                 <w:szCs w:val="22"/>
               </w:rPr>
-              <w:t>Al momento de una búsqueda, e</w:t>
-            </w:r>
-            <w:r>
-              <w:rPr>
-                <w:rFonts w:cs="Calibri"/>
-                <w:szCs w:val="22"/>
-              </w:rPr>
-              <w:t xml:space="preserve">l sistema deberá </w:t>
+              <w:t xml:space="preserve">Al momento de una búsqueda, el sistema deberá </w:t>
             </w:r>
             <w:r>
               <w:rPr>
@@ -3436,7 +3664,14 @@
                 <w:rFonts w:cs="Calibri"/>
                 <w:szCs w:val="22"/>
               </w:rPr>
-              <w:t>RE03</w:t>
+              <w:t>RE0</w:t>
+            </w:r>
+            <w:r>
+              <w:rPr>
+                <w:rFonts w:cs="Calibri"/>
+                <w:szCs w:val="22"/>
+              </w:rPr>
+              <w:t>1</w:t>
             </w:r>
           </w:p>
         </w:tc>
@@ -3458,6 +3693,27 @@
                 <w:szCs w:val="22"/>
               </w:rPr>
             </w:pPr>
+            <w:r>
+              <w:rPr>
+                <w:rFonts w:cs="Calibri"/>
+                <w:szCs w:val="22"/>
+              </w:rPr>
+              <w:t>El sistema debe soportar al menos 1000 peticiones por segundo</w:t>
+            </w:r>
+            <w:r>
+              <w:rPr>
+                <w:rFonts w:cs="Calibri"/>
+                <w:szCs w:val="22"/>
+              </w:rPr>
+              <w:t xml:space="preserve"> en forma simultánea</w:t>
+            </w:r>
+            <w:r>
+              <w:rPr>
+                <w:rFonts w:cs="Calibri"/>
+                <w:szCs w:val="22"/>
+              </w:rPr>
+              <w:t xml:space="preserve"> a sus respectivas APIS SOAP o REST.</w:t>
+            </w:r>
           </w:p>
         </w:tc>
       </w:tr>
@@ -3475,6 +3731,7 @@
               <w:right w:val="single" w:sz="4" w:space="0" w:color="000000"/>
             </w:tcBorders>
             <w:shd w:val="clear" w:color="auto" w:fill="auto"/>
+            <w:vAlign w:val="center"/>
           </w:tcPr>
           <w:p>
             <w:pPr>
@@ -3488,8 +3745,10 @@
               <w:rPr>
                 <w:rFonts w:cs="Calibri"/>
                 <w:szCs w:val="22"/>
-              </w:rPr>
-              <w:t>RE04</w:t>
+                <w:lang w:val="es-MX"/>
+              </w:rPr>
+              <w:lastRenderedPageBreak/>
+              <w:t>RE02</w:t>
             </w:r>
           </w:p>
         </w:tc>
@@ -3503,14 +3762,248 @@
               <w:right w:val="single" w:sz="4" w:space="0" w:color="000000"/>
             </w:tcBorders>
             <w:shd w:val="clear" w:color="auto" w:fill="auto"/>
-          </w:tcPr>
-          <w:p>
-            <w:pPr>
-              <w:rPr>
-                <w:rFonts w:cs="Calibri"/>
-                <w:szCs w:val="22"/>
-              </w:rPr>
-            </w:pPr>
+            <w:vAlign w:val="center"/>
+          </w:tcPr>
+          <w:p>
+            <w:pPr>
+              <w:rPr>
+                <w:rFonts w:cs="Calibri"/>
+                <w:szCs w:val="22"/>
+              </w:rPr>
+            </w:pPr>
+            <w:r>
+              <w:rPr>
+                <w:rFonts w:cs="Calibri"/>
+                <w:szCs w:val="22"/>
+                <w:lang w:val="en-US"/>
+              </w:rPr>
+              <w:t xml:space="preserve">Las </w:t>
+            </w:r>
+            <w:r>
+              <w:rPr>
+                <w:rFonts w:cs="Calibri"/>
+                <w:szCs w:val="22"/>
+              </w:rPr>
+              <w:t xml:space="preserve">peticiones </w:t>
+            </w:r>
+            <w:r>
+              <w:rPr>
+                <w:rFonts w:cs="Calibri"/>
+                <w:szCs w:val="22"/>
+                <w:lang w:val="en-US"/>
+              </w:rPr>
+              <w:t xml:space="preserve">no </w:t>
+            </w:r>
+            <w:proofErr w:type="spellStart"/>
+            <w:r>
+              <w:rPr>
+                <w:rFonts w:cs="Calibri"/>
+                <w:szCs w:val="22"/>
+                <w:lang w:val="en-US"/>
+              </w:rPr>
+              <w:t>deben</w:t>
+            </w:r>
+            <w:proofErr w:type="spellEnd"/>
+            <w:r>
+              <w:rPr>
+                <w:rFonts w:cs="Calibri"/>
+                <w:szCs w:val="22"/>
+                <w:lang w:val="en-US"/>
+              </w:rPr>
+              <w:t xml:space="preserve"> </w:t>
+            </w:r>
+            <w:proofErr w:type="spellStart"/>
+            <w:r>
+              <w:rPr>
+                <w:rFonts w:cs="Calibri"/>
+                <w:szCs w:val="22"/>
+                <w:lang w:val="en-US"/>
+              </w:rPr>
+              <w:t>demorar</w:t>
+            </w:r>
+            <w:proofErr w:type="spellEnd"/>
+            <w:r>
+              <w:rPr>
+                <w:rFonts w:cs="Calibri"/>
+                <w:szCs w:val="22"/>
+                <w:lang w:val="en-US"/>
+              </w:rPr>
+              <w:t xml:space="preserve"> mas de 0.5 </w:t>
+            </w:r>
+            <w:proofErr w:type="spellStart"/>
+            <w:r>
+              <w:rPr>
+                <w:rFonts w:cs="Calibri"/>
+                <w:szCs w:val="22"/>
+                <w:lang w:val="en-US"/>
+              </w:rPr>
+              <w:t>ms.</w:t>
+            </w:r>
+            <w:proofErr w:type="spellEnd"/>
+          </w:p>
+        </w:tc>
+      </w:tr>
+      <w:tr>
+        <w:trPr>
+          <w:cantSplit/>
+        </w:trPr>
+        <w:tc>
+          <w:tcPr>
+            <w:tcW w:w="968" w:type="dxa"/>
+            <w:tcBorders>
+              <w:top w:val="single" w:sz="4" w:space="0" w:color="000000"/>
+              <w:left w:val="single" w:sz="4" w:space="0" w:color="000000"/>
+              <w:bottom w:val="single" w:sz="4" w:space="0" w:color="000000"/>
+              <w:right w:val="single" w:sz="4" w:space="0" w:color="000000"/>
+            </w:tcBorders>
+            <w:shd w:val="clear" w:color="auto" w:fill="auto"/>
+            <w:vAlign w:val="center"/>
+          </w:tcPr>
+          <w:p>
+            <w:pPr>
+              <w:jc w:val="center"/>
+              <w:rPr>
+                <w:rFonts w:cs="Calibri"/>
+                <w:szCs w:val="22"/>
+              </w:rPr>
+            </w:pPr>
+            <w:r>
+              <w:rPr>
+                <w:rFonts w:cs="Calibri"/>
+                <w:szCs w:val="22"/>
+                <w:lang w:val="es-MX"/>
+              </w:rPr>
+              <w:t>RE03</w:t>
+            </w:r>
+          </w:p>
+        </w:tc>
+        <w:tc>
+          <w:tcPr>
+            <w:tcW w:w="8496" w:type="dxa"/>
+            <w:tcBorders>
+              <w:top w:val="single" w:sz="4" w:space="0" w:color="000000"/>
+              <w:left w:val="single" w:sz="4" w:space="0" w:color="000000"/>
+              <w:bottom w:val="single" w:sz="4" w:space="0" w:color="000000"/>
+              <w:right w:val="single" w:sz="4" w:space="0" w:color="000000"/>
+            </w:tcBorders>
+            <w:shd w:val="clear" w:color="auto" w:fill="auto"/>
+            <w:vAlign w:val="center"/>
+          </w:tcPr>
+          <w:p>
+            <w:pPr>
+              <w:rPr>
+                <w:rFonts w:cs="Calibri"/>
+                <w:szCs w:val="22"/>
+              </w:rPr>
+            </w:pPr>
+            <w:r>
+              <w:rPr>
+                <w:rFonts w:cs="Calibri"/>
+                <w:szCs w:val="22"/>
+                <w:lang w:val="es-MX"/>
+              </w:rPr>
+              <w:t xml:space="preserve">El lenguaje con el que se desarrollara el proyecto va a ser Angular para en Frontend y Java con </w:t>
+            </w:r>
+            <w:proofErr w:type="spellStart"/>
+            <w:r>
+              <w:rPr>
+                <w:rFonts w:cs="Calibri"/>
+                <w:szCs w:val="22"/>
+                <w:lang w:val="es-MX"/>
+              </w:rPr>
+              <w:t>SpringBoot</w:t>
+            </w:r>
+            <w:proofErr w:type="spellEnd"/>
+            <w:r>
+              <w:rPr>
+                <w:rFonts w:cs="Calibri"/>
+                <w:szCs w:val="22"/>
+                <w:lang w:val="es-MX"/>
+              </w:rPr>
+              <w:t xml:space="preserve"> para el Backend.</w:t>
+            </w:r>
+          </w:p>
+        </w:tc>
+      </w:tr>
+      <w:tr>
+        <w:trPr>
+          <w:cantSplit/>
+        </w:trPr>
+        <w:tc>
+          <w:tcPr>
+            <w:tcW w:w="968" w:type="dxa"/>
+            <w:tcBorders>
+              <w:top w:val="single" w:sz="4" w:space="0" w:color="000000"/>
+              <w:left w:val="single" w:sz="4" w:space="0" w:color="000000"/>
+              <w:bottom w:val="single" w:sz="4" w:space="0" w:color="000000"/>
+              <w:right w:val="single" w:sz="4" w:space="0" w:color="000000"/>
+            </w:tcBorders>
+            <w:shd w:val="clear" w:color="auto" w:fill="auto"/>
+            <w:vAlign w:val="center"/>
+          </w:tcPr>
+          <w:p>
+            <w:pPr>
+              <w:jc w:val="center"/>
+              <w:rPr>
+                <w:rFonts w:cs="Calibri"/>
+                <w:szCs w:val="22"/>
+              </w:rPr>
+            </w:pPr>
+            <w:r>
+              <w:rPr>
+                <w:rFonts w:cs="Calibri"/>
+                <w:szCs w:val="22"/>
+                <w:lang w:val="en-US"/>
+              </w:rPr>
+              <w:t>RE04</w:t>
+            </w:r>
+          </w:p>
+        </w:tc>
+        <w:tc>
+          <w:tcPr>
+            <w:tcW w:w="8496" w:type="dxa"/>
+            <w:tcBorders>
+              <w:top w:val="single" w:sz="4" w:space="0" w:color="000000"/>
+              <w:left w:val="single" w:sz="4" w:space="0" w:color="000000"/>
+              <w:bottom w:val="single" w:sz="4" w:space="0" w:color="000000"/>
+              <w:right w:val="single" w:sz="4" w:space="0" w:color="000000"/>
+            </w:tcBorders>
+            <w:shd w:val="clear" w:color="auto" w:fill="auto"/>
+            <w:vAlign w:val="center"/>
+          </w:tcPr>
+          <w:p>
+            <w:pPr>
+              <w:rPr>
+                <w:rFonts w:cs="Calibri"/>
+                <w:szCs w:val="22"/>
+              </w:rPr>
+            </w:pPr>
+            <w:r>
+              <w:rPr>
+                <w:rFonts w:cs="Calibri"/>
+                <w:szCs w:val="22"/>
+                <w:lang w:val="en-US"/>
+              </w:rPr>
+              <w:t xml:space="preserve">El portal web </w:t>
+            </w:r>
+            <w:proofErr w:type="spellStart"/>
+            <w:r>
+              <w:rPr>
+                <w:rFonts w:cs="Calibri"/>
+                <w:szCs w:val="22"/>
+                <w:lang w:val="en-US"/>
+              </w:rPr>
+              <w:t>debe</w:t>
+            </w:r>
+            <w:proofErr w:type="spellEnd"/>
+            <w:r>
+              <w:rPr>
+                <w:rFonts w:cs="Calibri"/>
+                <w:szCs w:val="22"/>
+                <w:lang w:val="en-US"/>
+              </w:rPr>
+              <w:t xml:space="preserve"> ser responsive.</w:t>
+            </w:r>
           </w:p>
         </w:tc>
       </w:tr>
@@ -3662,6 +4155,20 @@
                 <w:szCs w:val="22"/>
               </w:rPr>
             </w:pPr>
+            <w:r>
+              <w:rPr>
+                <w:rFonts w:cs="Calibri"/>
+                <w:szCs w:val="22"/>
+              </w:rPr>
+              <w:t>RE0</w:t>
+            </w:r>
+            <w:r>
+              <w:rPr>
+                <w:rFonts w:cs="Calibri"/>
+                <w:szCs w:val="22"/>
+              </w:rPr>
+              <w:t>4</w:t>
+            </w:r>
           </w:p>
         </w:tc>
       </w:tr>
@@ -3721,6 +4228,41 @@
                 <w:szCs w:val="22"/>
               </w:rPr>
             </w:pPr>
+            <w:r>
+              <w:rPr>
+                <w:rFonts w:ascii="Calibri" w:hAnsi="Calibri" w:cs="Calibri"/>
+                <w:i w:val="0"/>
+                <w:iCs w:val="0"/>
+                <w:color w:val="auto"/>
+                <w:sz w:val="22"/>
+                <w:szCs w:val="22"/>
+              </w:rPr>
+              <w:t xml:space="preserve">Alta de empresas dentro del portal </w:t>
+            </w:r>
+            <w:proofErr w:type="spellStart"/>
+            <w:r>
+              <w:rPr>
+                <w:rFonts w:ascii="Calibri" w:hAnsi="Calibri" w:cs="Calibri"/>
+                <w:i w:val="0"/>
+                <w:iCs w:val="0"/>
+                <w:color w:val="auto"/>
+                <w:sz w:val="22"/>
+                <w:szCs w:val="22"/>
+              </w:rPr>
+              <w:t>Stream</w:t>
+            </w:r>
+            <w:proofErr w:type="spellEnd"/>
+            <w:r>
+              <w:rPr>
+                <w:rFonts w:ascii="Calibri" w:hAnsi="Calibri" w:cs="Calibri"/>
+                <w:i w:val="0"/>
+                <w:iCs w:val="0"/>
+                <w:color w:val="auto"/>
+                <w:sz w:val="22"/>
+                <w:szCs w:val="22"/>
+              </w:rPr>
+              <w:t xml:space="preserve"> Studio por medio de servicio SOAP o REST. En caso de que la empresa no tenga sistema propio entonces podrá darse de alta por medio de un panel de gestión con usuario y clave.</w:t>
+            </w:r>
           </w:p>
         </w:tc>
       </w:tr>
@@ -3781,6 +4323,50 @@
                 <w:lang w:val="es-MX"/>
               </w:rPr>
             </w:pPr>
+            <w:r>
+              <w:rPr>
+                <w:rFonts w:cs="Calibri"/>
+                <w:szCs w:val="22"/>
+                <w:lang w:val="es-MX"/>
+              </w:rPr>
+              <w:t xml:space="preserve">Darse de alta como plataforma de </w:t>
+            </w:r>
+            <w:proofErr w:type="spellStart"/>
+            <w:r>
+              <w:rPr>
+                <w:rFonts w:cs="Calibri"/>
+                <w:szCs w:val="22"/>
+                <w:lang w:val="es-MX"/>
+              </w:rPr>
+              <w:t>streaming</w:t>
+            </w:r>
+            <w:proofErr w:type="spellEnd"/>
+            <w:r>
+              <w:rPr>
+                <w:rFonts w:cs="Calibri"/>
+                <w:szCs w:val="22"/>
+                <w:lang w:val="es-MX"/>
+              </w:rPr>
+              <w:t xml:space="preserve"> dentro del portal </w:t>
+            </w:r>
+            <w:proofErr w:type="spellStart"/>
+            <w:r>
+              <w:rPr>
+                <w:rFonts w:cs="Calibri"/>
+                <w:szCs w:val="22"/>
+                <w:lang w:val="es-MX"/>
+              </w:rPr>
+              <w:t>Stream</w:t>
+            </w:r>
+            <w:proofErr w:type="spellEnd"/>
+            <w:r>
+              <w:rPr>
+                <w:rFonts w:cs="Calibri"/>
+                <w:szCs w:val="22"/>
+                <w:lang w:val="es-MX"/>
+              </w:rPr>
+              <w:t xml:space="preserve"> Studio.</w:t>
+            </w:r>
           </w:p>
         </w:tc>
       </w:tr>
@@ -3861,6 +4447,14 @@
                 <w:lang w:val="es-MX"/>
               </w:rPr>
             </w:pPr>
+            <w:r>
+              <w:rPr>
+                <w:rFonts w:cs="Calibri"/>
+                <w:szCs w:val="22"/>
+                <w:lang w:val="es-MX"/>
+              </w:rPr>
+              <w:t>Empresa y Sistema</w:t>
+            </w:r>
           </w:p>
         </w:tc>
       </w:tr>
@@ -3931,6 +4525,32 @@
                 <w:lang w:val="es-MX"/>
               </w:rPr>
             </w:pPr>
+            <w:r>
+              <w:rPr>
+                <w:rFonts w:cs="Calibri"/>
+                <w:szCs w:val="22"/>
+                <w:lang w:val="es-MX"/>
+              </w:rPr>
+              <w:t xml:space="preserve">La empresa puede contar con un sistema propio o no, en caso de que no, </w:t>
+            </w:r>
+            <w:proofErr w:type="gramStart"/>
+            <w:r>
+              <w:rPr>
+                <w:rFonts w:cs="Calibri"/>
+                <w:szCs w:val="22"/>
+                <w:lang w:val="es-MX"/>
+              </w:rPr>
+              <w:t>la alta</w:t>
+            </w:r>
+            <w:proofErr w:type="gramEnd"/>
+            <w:r>
+              <w:rPr>
+                <w:rFonts w:cs="Calibri"/>
+                <w:szCs w:val="22"/>
+                <w:lang w:val="es-MX"/>
+              </w:rPr>
+              <w:t xml:space="preserve"> será por medio de un panel de autogestión con usuario y clave.</w:t>
+            </w:r>
           </w:p>
         </w:tc>
       </w:tr>
@@ -3991,6 +4611,14 @@
                 <w:lang w:val="es-MX"/>
               </w:rPr>
             </w:pPr>
+            <w:r>
+              <w:rPr>
+                <w:rFonts w:cs="Calibri"/>
+                <w:szCs w:val="22"/>
+                <w:lang w:val="es-MX"/>
+              </w:rPr>
+              <w:t>-</w:t>
+            </w:r>
           </w:p>
         </w:tc>
       </w:tr>
@@ -4051,6 +4679,75 @@
                 <w:lang w:val="es-MX"/>
               </w:rPr>
             </w:pPr>
+            <w:r>
+              <w:rPr>
+                <w:rFonts w:cs="Calibri"/>
+                <w:szCs w:val="22"/>
+              </w:rPr>
+              <w:t>RE0</w:t>
+            </w:r>
+            <w:r>
+              <w:rPr>
+                <w:rFonts w:cs="Calibri"/>
+                <w:szCs w:val="22"/>
+              </w:rPr>
+              <w:t>1</w:t>
+            </w:r>
+            <w:r>
+              <w:rPr>
+                <w:rFonts w:cs="Calibri"/>
+                <w:szCs w:val="22"/>
+              </w:rPr>
+              <w:t xml:space="preserve">, </w:t>
+            </w:r>
+            <w:r>
+              <w:rPr>
+                <w:rFonts w:cs="Calibri"/>
+                <w:szCs w:val="22"/>
+                <w:lang w:val="es-MX"/>
+              </w:rPr>
+              <w:t>RE02</w:t>
+            </w:r>
+            <w:r>
+              <w:rPr>
+                <w:rFonts w:cs="Calibri"/>
+                <w:szCs w:val="22"/>
+                <w:lang w:val="es-MX"/>
+              </w:rPr>
+              <w:t xml:space="preserve">, </w:t>
+            </w:r>
+            <w:r>
+              <w:rPr>
+                <w:rFonts w:cs="Calibri"/>
+                <w:szCs w:val="22"/>
+                <w:lang w:val="es-MX"/>
+              </w:rPr>
+              <w:t>RE03</w:t>
+            </w:r>
+            <w:r>
+              <w:rPr>
+                <w:rFonts w:cs="Calibri"/>
+                <w:szCs w:val="22"/>
+                <w:lang w:val="es-MX"/>
+              </w:rPr>
+              <w:t xml:space="preserve"> y </w:t>
+            </w:r>
+            <w:r>
+              <w:rPr>
+                <w:rFonts w:cs="Calibri"/>
+                <w:szCs w:val="22"/>
+                <w:lang w:val="en-US"/>
+              </w:rPr>
+              <w:t>RE04</w:t>
+            </w:r>
+            <w:r>
+              <w:rPr>
+                <w:rFonts w:cs="Calibri"/>
+                <w:szCs w:val="22"/>
+                <w:lang w:val="en-US"/>
+              </w:rPr>
+              <w:t>.</w:t>
+            </w:r>
           </w:p>
         </w:tc>
       </w:tr>
@@ -4152,6 +4849,14 @@
                 <w:lang w:val="es-MX"/>
               </w:rPr>
             </w:pPr>
+            <w:r>
+              <w:rPr>
+                <w:rFonts w:cs="Calibri"/>
+                <w:szCs w:val="22"/>
+                <w:lang w:val="es-MX"/>
+              </w:rPr>
+              <w:t>1</w:t>
+            </w:r>
           </w:p>
         </w:tc>
         <w:tc>
@@ -4173,6 +4878,32 @@
                 <w:lang w:val="es-MX"/>
               </w:rPr>
             </w:pPr>
+            <w:r>
+              <w:rPr>
+                <w:rFonts w:cs="Calibri"/>
+                <w:szCs w:val="22"/>
+                <w:lang w:val="es-MX"/>
+              </w:rPr>
+              <w:t xml:space="preserve">La empresa de </w:t>
+            </w:r>
+            <w:proofErr w:type="spellStart"/>
+            <w:r>
+              <w:rPr>
+                <w:rFonts w:cs="Calibri"/>
+                <w:szCs w:val="22"/>
+                <w:lang w:val="es-MX"/>
+              </w:rPr>
+              <w:t>streaming</w:t>
+            </w:r>
+            <w:proofErr w:type="spellEnd"/>
+            <w:r>
+              <w:rPr>
+                <w:rFonts w:cs="Calibri"/>
+                <w:szCs w:val="22"/>
+                <w:lang w:val="es-MX"/>
+              </w:rPr>
+              <w:t xml:space="preserve"> cuanta con sistema propio y solicita por medio de una petición REST o SOAP darse de alta en el portal SS.</w:t>
+            </w:r>
           </w:p>
         </w:tc>
       </w:tr>
@@ -4199,6 +4930,14 @@
                 <w:lang w:val="es-MX"/>
               </w:rPr>
             </w:pPr>
+            <w:r>
+              <w:rPr>
+                <w:rFonts w:cs="Calibri"/>
+                <w:szCs w:val="22"/>
+                <w:lang w:val="es-MX"/>
+              </w:rPr>
+              <w:t>2</w:t>
+            </w:r>
           </w:p>
         </w:tc>
         <w:tc>
@@ -4220,6 +4959,22 @@
                 <w:lang w:val="es-MX"/>
               </w:rPr>
             </w:pPr>
+            <w:r>
+              <w:rPr>
+                <w:rFonts w:cs="Calibri"/>
+                <w:szCs w:val="22"/>
+                <w:lang w:val="es-MX"/>
+              </w:rPr>
+              <w:t>El sistema solicita token</w:t>
+            </w:r>
+            <w:r>
+              <w:rPr>
+                <w:rFonts w:cs="Calibri"/>
+                <w:szCs w:val="22"/>
+                <w:lang w:val="es-MX"/>
+              </w:rPr>
+              <w:t>, conjunto de banners y direcciones URL para redirigir al usuario al hacer clic.</w:t>
+            </w:r>
           </w:p>
         </w:tc>
       </w:tr>
@@ -4246,6 +5001,14 @@
                 <w:lang w:val="es-MX"/>
               </w:rPr>
             </w:pPr>
+            <w:r>
+              <w:rPr>
+                <w:rFonts w:cs="Calibri"/>
+                <w:szCs w:val="22"/>
+                <w:lang w:val="es-MX"/>
+              </w:rPr>
+              <w:t>3</w:t>
+            </w:r>
           </w:p>
         </w:tc>
         <w:tc>
@@ -4267,6 +5030,111 @@
                 <w:lang w:val="es-MX"/>
               </w:rPr>
             </w:pPr>
+            <w:r>
+              <w:rPr>
+                <w:rFonts w:cs="Calibri"/>
+                <w:szCs w:val="22"/>
+                <w:lang w:val="es-MX"/>
+              </w:rPr>
+              <w:t xml:space="preserve">La empresa entrega token, banners y direcciones URL </w:t>
+            </w:r>
+            <w:r>
+              <w:rPr>
+                <w:rFonts w:cs="Calibri"/>
+                <w:szCs w:val="22"/>
+                <w:lang w:val="es-MX"/>
+              </w:rPr>
+              <w:t>para redirigir al usuario al hacer clic</w:t>
+            </w:r>
+            <w:r>
+              <w:rPr>
+                <w:rFonts w:cs="Calibri"/>
+                <w:szCs w:val="22"/>
+                <w:lang w:val="es-MX"/>
+              </w:rPr>
+              <w:t>.</w:t>
+            </w:r>
+          </w:p>
+        </w:tc>
+      </w:tr>
+      <w:tr>
+        <w:trPr>
+          <w:cantSplit/>
+          <w:trHeight w:val="130"/>
+        </w:trPr>
+        <w:tc>
+          <w:tcPr>
+            <w:tcW w:w="610" w:type="dxa"/>
+            <w:vAlign w:val="center"/>
+          </w:tcPr>
+          <w:p>
+            <w:pPr>
+              <w:pStyle w:val="Encabezado"/>
+              <w:tabs>
+                <w:tab w:val="clear" w:pos="4419"/>
+                <w:tab w:val="clear" w:pos="8838"/>
+              </w:tabs>
+              <w:rPr>
+                <w:rFonts w:cs="Calibri"/>
+                <w:szCs w:val="22"/>
+                <w:lang w:val="es-MX"/>
+              </w:rPr>
+            </w:pPr>
+            <w:r>
+              <w:rPr>
+                <w:rFonts w:cs="Calibri"/>
+                <w:szCs w:val="22"/>
+                <w:lang w:val="es-MX"/>
+              </w:rPr>
+              <w:t>4</w:t>
+            </w:r>
+          </w:p>
+        </w:tc>
+        <w:tc>
+          <w:tcPr>
+            <w:tcW w:w="9180" w:type="dxa"/>
+            <w:gridSpan w:val="2"/>
+            <w:vAlign w:val="center"/>
+          </w:tcPr>
+          <w:p>
+            <w:pPr>
+              <w:pStyle w:val="Encabezado"/>
+              <w:tabs>
+                <w:tab w:val="clear" w:pos="4419"/>
+                <w:tab w:val="clear" w:pos="8838"/>
+              </w:tabs>
+              <w:rPr>
+                <w:rFonts w:cs="Calibri"/>
+                <w:szCs w:val="22"/>
+                <w:lang w:val="es-MX"/>
+              </w:rPr>
+            </w:pPr>
+            <w:r>
+              <w:rPr>
+                <w:rFonts w:cs="Calibri"/>
+                <w:szCs w:val="22"/>
+                <w:lang w:val="es-MX"/>
+              </w:rPr>
+              <w:t xml:space="preserve">El sistema da de alta una nueva plataforma de </w:t>
+            </w:r>
+            <w:proofErr w:type="spellStart"/>
+            <w:r>
+              <w:rPr>
+                <w:rFonts w:cs="Calibri"/>
+                <w:szCs w:val="22"/>
+                <w:lang w:val="es-MX"/>
+              </w:rPr>
+              <w:t>Streaming</w:t>
+            </w:r>
+            <w:proofErr w:type="spellEnd"/>
+            <w:r>
+              <w:rPr>
+                <w:rFonts w:cs="Calibri"/>
+                <w:szCs w:val="22"/>
+                <w:lang w:val="es-MX"/>
+              </w:rPr>
+              <w:t xml:space="preserve"> dentro del portal SS la cual ya puede ser consumida por los usuarios del portal y de la plataforma.</w:t>
+            </w:r>
           </w:p>
         </w:tc>
       </w:tr>
@@ -4376,6 +5244,14 @@
                 <w:lang w:val="es-MX"/>
               </w:rPr>
             </w:pPr>
+            <w:r>
+              <w:rPr>
+                <w:rFonts w:cs="Calibri"/>
+                <w:szCs w:val="22"/>
+                <w:lang w:val="es-MX"/>
+              </w:rPr>
+              <w:t>1.1</w:t>
+            </w:r>
           </w:p>
         </w:tc>
         <w:tc>
@@ -4397,6 +5273,58 @@
                 <w:lang w:val="es-MX"/>
               </w:rPr>
             </w:pPr>
+            <w:r>
+              <w:rPr>
+                <w:rFonts w:cs="Calibri"/>
+                <w:szCs w:val="22"/>
+                <w:lang w:val="es-MX"/>
+              </w:rPr>
+              <w:t xml:space="preserve">La empresa de </w:t>
+            </w:r>
+            <w:proofErr w:type="spellStart"/>
+            <w:r>
+              <w:rPr>
+                <w:rFonts w:cs="Calibri"/>
+                <w:szCs w:val="22"/>
+                <w:lang w:val="es-MX"/>
+              </w:rPr>
+              <w:t>streaming</w:t>
+            </w:r>
+            <w:proofErr w:type="spellEnd"/>
+            <w:r>
+              <w:rPr>
+                <w:rFonts w:cs="Calibri"/>
+                <w:szCs w:val="22"/>
+                <w:lang w:val="es-MX"/>
+              </w:rPr>
+              <w:t xml:space="preserve"> no cuenta con sistema propio</w:t>
+            </w:r>
+            <w:r>
+              <w:rPr>
+                <w:rFonts w:cs="Calibri"/>
+                <w:szCs w:val="22"/>
+                <w:lang w:val="es-MX"/>
+              </w:rPr>
+              <w:t xml:space="preserve">, y desea darse de alta en el portal SS como nueva plataforma de </w:t>
+            </w:r>
+            <w:proofErr w:type="spellStart"/>
+            <w:r>
+              <w:rPr>
+                <w:rFonts w:cs="Calibri"/>
+                <w:szCs w:val="22"/>
+                <w:lang w:val="es-MX"/>
+              </w:rPr>
+              <w:t>Streaming</w:t>
+            </w:r>
+            <w:proofErr w:type="spellEnd"/>
+            <w:r>
+              <w:rPr>
+                <w:rFonts w:cs="Calibri"/>
+                <w:szCs w:val="22"/>
+                <w:lang w:val="es-MX"/>
+              </w:rPr>
+              <w:t>, por lo cual ingresa a un panel de gestión.</w:t>
+            </w:r>
           </w:p>
         </w:tc>
       </w:tr>
@@ -4423,6 +5351,14 @@
                 <w:lang w:val="es-MX"/>
               </w:rPr>
             </w:pPr>
+            <w:r>
+              <w:rPr>
+                <w:rFonts w:cs="Calibri"/>
+                <w:szCs w:val="22"/>
+                <w:lang w:val="es-MX"/>
+              </w:rPr>
+              <w:t>2.1</w:t>
+            </w:r>
           </w:p>
         </w:tc>
         <w:tc>
@@ -4444,6 +5380,14 @@
                 <w:lang w:val="es-MX"/>
               </w:rPr>
             </w:pPr>
+            <w:r>
+              <w:rPr>
+                <w:rFonts w:cs="Calibri"/>
+                <w:szCs w:val="22"/>
+                <w:lang w:val="es-MX"/>
+              </w:rPr>
+              <w:t>El sistema solicita usuario y clave.</w:t>
+            </w:r>
           </w:p>
         </w:tc>
       </w:tr>
@@ -4467,9 +5411,17 @@
               <w:rPr>
                 <w:rFonts w:cs="Calibri"/>
                 <w:szCs w:val="22"/>
-                <w:lang w:val="en-US"/>
-              </w:rPr>
-            </w:pPr>
+                <w:lang w:val="es-MX"/>
+              </w:rPr>
+            </w:pPr>
+            <w:r>
+              <w:rPr>
+                <w:rFonts w:cs="Calibri"/>
+                <w:szCs w:val="22"/>
+                <w:lang w:val="es-MX"/>
+              </w:rPr>
+              <w:t>2.2</w:t>
+            </w:r>
           </w:p>
         </w:tc>
         <w:tc>
@@ -4488,9 +5440,17 @@
               <w:rPr>
                 <w:rFonts w:cs="Calibri"/>
                 <w:szCs w:val="22"/>
-                <w:lang w:val="en-US"/>
-              </w:rPr>
-            </w:pPr>
+                <w:lang w:val="es-MX"/>
+              </w:rPr>
+            </w:pPr>
+            <w:r>
+              <w:rPr>
+                <w:rFonts w:cs="Calibri"/>
+                <w:szCs w:val="22"/>
+                <w:lang w:val="es-MX"/>
+              </w:rPr>
+              <w:t>La empresa otorga usuario y clave.</w:t>
+            </w:r>
           </w:p>
         </w:tc>
       </w:tr>
@@ -4557,6 +5517,7 @@
                 <w:lang w:val="en-US"/>
               </w:rPr>
             </w:pPr>
+            <w:proofErr w:type="spellStart"/>
             <w:r>
               <w:rPr>
                 <w:rFonts w:cs="Calibri"/>
@@ -4567,6 +5528,7 @@
               </w:rPr>
               <w:t>Observaciones</w:t>
             </w:r>
+            <w:proofErr w:type="spellEnd"/>
           </w:p>
         </w:tc>
         <w:tc>
@@ -4587,6 +5549,9 @@
                 <w:lang w:val="en-US"/>
               </w:rPr>
             </w:pPr>
+            <w:r>
+              <w:t>Las páginas mostrarán las publicidades de manera dinámica con los distintos tamaños y prioridades según contrato.</w:t>
+            </w:r>
           </w:p>
         </w:tc>
       </w:tr>
@@ -4715,6 +5680,13 @@
                 <w:szCs w:val="22"/>
               </w:rPr>
             </w:pPr>
+            <w:r>
+              <w:rPr>
+                <w:rFonts w:cs="Calibri"/>
+                <w:szCs w:val="22"/>
+              </w:rPr>
+              <w:t>RE02</w:t>
+            </w:r>
           </w:p>
         </w:tc>
       </w:tr>
@@ -4772,8 +5744,56 @@
                 <w:color w:val="auto"/>
                 <w:sz w:val="22"/>
                 <w:szCs w:val="22"/>
-              </w:rPr>
-            </w:pPr>
+                <w:lang w:val="es-ES"/>
+              </w:rPr>
+            </w:pPr>
+            <w:r>
+              <w:rPr>
+                <w:rFonts w:ascii="Calibri" w:hAnsi="Calibri" w:cs="Calibri"/>
+                <w:i w:val="0"/>
+                <w:iCs w:val="0"/>
+                <w:color w:val="auto"/>
+                <w:sz w:val="22"/>
+                <w:szCs w:val="22"/>
+              </w:rPr>
+              <w:t xml:space="preserve">Federación de usuarios a plataformas de </w:t>
+            </w:r>
+            <w:proofErr w:type="spellStart"/>
+            <w:r>
+              <w:rPr>
+                <w:rFonts w:ascii="Calibri" w:hAnsi="Calibri" w:cs="Calibri"/>
+                <w:i w:val="0"/>
+                <w:iCs w:val="0"/>
+                <w:color w:val="auto"/>
+                <w:sz w:val="22"/>
+                <w:szCs w:val="22"/>
+              </w:rPr>
+              <w:t>streaming</w:t>
+            </w:r>
+            <w:proofErr w:type="spellEnd"/>
+            <w:r>
+              <w:rPr>
+                <w:rFonts w:ascii="Calibri" w:hAnsi="Calibri" w:cs="Calibri"/>
+                <w:i w:val="0"/>
+                <w:iCs w:val="0"/>
+                <w:color w:val="auto"/>
+                <w:sz w:val="22"/>
+                <w:szCs w:val="22"/>
+              </w:rPr>
+              <w:t xml:space="preserve"> por medio del portal </w:t>
+            </w:r>
+            <w:r>
+              <w:rPr>
+                <w:rFonts w:ascii="Calibri" w:hAnsi="Calibri" w:cs="Calibri"/>
+                <w:i w:val="0"/>
+                <w:iCs w:val="0"/>
+                <w:color w:val="auto"/>
+                <w:sz w:val="22"/>
+                <w:szCs w:val="22"/>
+                <w:lang w:val="es-ES"/>
+              </w:rPr>
+              <w:t>utilizando los servicios de autenticación de estas mismas</w:t>
+            </w:r>
           </w:p>
         </w:tc>
       </w:tr>
@@ -4834,6 +5854,32 @@
                 <w:lang w:val="es-MX"/>
               </w:rPr>
             </w:pPr>
+            <w:r>
+              <w:rPr>
+                <w:rFonts w:cs="Calibri"/>
+                <w:szCs w:val="22"/>
+                <w:lang w:val="es-MX"/>
+              </w:rPr>
+              <w:t xml:space="preserve">Federar un usuario en una plataforma de </w:t>
+            </w:r>
+            <w:proofErr w:type="spellStart"/>
+            <w:r>
+              <w:rPr>
+                <w:rFonts w:cs="Calibri"/>
+                <w:szCs w:val="22"/>
+                <w:lang w:val="es-MX"/>
+              </w:rPr>
+              <w:t>streaming</w:t>
+            </w:r>
+            <w:proofErr w:type="spellEnd"/>
+            <w:r>
+              <w:rPr>
+                <w:rFonts w:cs="Calibri"/>
+                <w:szCs w:val="22"/>
+                <w:lang w:val="es-MX"/>
+              </w:rPr>
+              <w:t xml:space="preserve"> que este en el portal SS</w:t>
+            </w:r>
           </w:p>
         </w:tc>
       </w:tr>
@@ -4904,6 +5950,14 @@
                 <w:lang w:val="es-MX"/>
               </w:rPr>
             </w:pPr>
+            <w:r>
+              <w:rPr>
+                <w:rFonts w:cs="Calibri"/>
+                <w:szCs w:val="22"/>
+                <w:lang w:val="es-MX"/>
+              </w:rPr>
+              <w:t>Usuario, Sistema y Empresa</w:t>
+            </w:r>
           </w:p>
         </w:tc>
       </w:tr>
@@ -4942,6 +5996,7 @@
                 <w:szCs w:val="22"/>
                 <w:lang w:val="es-MX"/>
               </w:rPr>
+              <w:lastRenderedPageBreak/>
               <w:t>Precondiciones</w:t>
             </w:r>
           </w:p>
@@ -4964,6 +6019,32 @@
                 <w:lang w:val="es-MX"/>
               </w:rPr>
             </w:pPr>
+            <w:r>
+              <w:rPr>
+                <w:rFonts w:cs="Calibri"/>
+                <w:szCs w:val="22"/>
+                <w:lang w:val="es-MX"/>
+              </w:rPr>
+              <w:t xml:space="preserve">El usuario tiene una cuenta creada en la plataforma de </w:t>
+            </w:r>
+            <w:proofErr w:type="spellStart"/>
+            <w:r>
+              <w:rPr>
+                <w:rFonts w:cs="Calibri"/>
+                <w:szCs w:val="22"/>
+                <w:lang w:val="es-MX"/>
+              </w:rPr>
+              <w:t>streaming</w:t>
+            </w:r>
+            <w:proofErr w:type="spellEnd"/>
+            <w:r>
+              <w:rPr>
+                <w:rFonts w:cs="Calibri"/>
+                <w:szCs w:val="22"/>
+                <w:lang w:val="es-MX"/>
+              </w:rPr>
+              <w:t xml:space="preserve"> en la cual quiere federarse.</w:t>
+            </w:r>
           </w:p>
         </w:tc>
       </w:tr>
@@ -5021,9 +6102,43 @@
               <w:rPr>
                 <w:rFonts w:cs="Calibri"/>
                 <w:szCs w:val="22"/>
-                <w:lang w:val="es-MX"/>
-              </w:rPr>
-            </w:pPr>
+                <w:lang w:val="es-AR"/>
+              </w:rPr>
+            </w:pPr>
+            <w:r>
+              <w:rPr>
+                <w:rFonts w:cs="Calibri"/>
+                <w:szCs w:val="22"/>
+                <w:lang w:val="es-MX"/>
+              </w:rPr>
+              <w:t xml:space="preserve">El usuario queda federado en la plataforma de </w:t>
+            </w:r>
+            <w:proofErr w:type="spellStart"/>
+            <w:r>
+              <w:rPr>
+                <w:rFonts w:cs="Calibri"/>
+                <w:szCs w:val="22"/>
+                <w:lang w:val="es-MX"/>
+              </w:rPr>
+              <w:t>streaming</w:t>
+            </w:r>
+            <w:proofErr w:type="spellEnd"/>
+            <w:r>
+              <w:rPr>
+                <w:rFonts w:cs="Calibri"/>
+                <w:szCs w:val="22"/>
+                <w:lang w:val="es-MX"/>
+              </w:rPr>
+              <w:t xml:space="preserve"> y el sistema cobra una comisión</w:t>
+            </w:r>
+            <w:r>
+              <w:rPr>
+                <w:rFonts w:cs="Calibri"/>
+                <w:szCs w:val="22"/>
+                <w:lang w:val="es-AR"/>
+              </w:rPr>
+              <w:t xml:space="preserve"> en fee por el servicio brindado.</w:t>
+            </w:r>
           </w:p>
         </w:tc>
       </w:tr>
@@ -5084,6 +6199,36 @@
                 <w:lang w:val="es-MX"/>
               </w:rPr>
             </w:pPr>
+            <w:r>
+              <w:rPr>
+                <w:rFonts w:cs="Calibri"/>
+                <w:szCs w:val="22"/>
+              </w:rPr>
+              <w:t>RE0</w:t>
+            </w:r>
+            <w:r>
+              <w:rPr>
+                <w:rFonts w:cs="Calibri"/>
+                <w:szCs w:val="22"/>
+              </w:rPr>
+              <w:t xml:space="preserve">1, </w:t>
+            </w:r>
+            <w:r>
+              <w:rPr>
+                <w:rFonts w:cs="Calibri"/>
+                <w:szCs w:val="22"/>
+                <w:lang w:val="es-MX"/>
+              </w:rPr>
+              <w:t xml:space="preserve">RE02, RE03 y </w:t>
+            </w:r>
+            <w:r>
+              <w:rPr>
+                <w:rFonts w:cs="Calibri"/>
+                <w:szCs w:val="22"/>
+                <w:lang w:val="en-US"/>
+              </w:rPr>
+              <w:t>RE04.</w:t>
+            </w:r>
           </w:p>
         </w:tc>
       </w:tr>
@@ -5185,6 +6330,14 @@
                 <w:lang w:val="es-MX"/>
               </w:rPr>
             </w:pPr>
+            <w:r>
+              <w:rPr>
+                <w:rFonts w:cs="Calibri"/>
+                <w:szCs w:val="22"/>
+                <w:lang w:val="es-MX"/>
+              </w:rPr>
+              <w:t>1</w:t>
+            </w:r>
           </w:p>
         </w:tc>
         <w:tc>
@@ -5206,6 +6359,50 @@
                 <w:lang w:val="es-MX"/>
               </w:rPr>
             </w:pPr>
+            <w:r>
+              <w:rPr>
+                <w:rFonts w:cs="Calibri"/>
+                <w:szCs w:val="22"/>
+                <w:lang w:val="es-MX"/>
+              </w:rPr>
+              <w:t xml:space="preserve">El usuario es redirigido al portal tras haberse autenticado en la plataforma de </w:t>
+            </w:r>
+            <w:proofErr w:type="spellStart"/>
+            <w:r>
+              <w:rPr>
+                <w:rFonts w:cs="Calibri"/>
+                <w:szCs w:val="22"/>
+                <w:lang w:val="es-MX"/>
+              </w:rPr>
+              <w:t>streaming</w:t>
+            </w:r>
+            <w:proofErr w:type="spellEnd"/>
+            <w:r>
+              <w:rPr>
+                <w:rFonts w:cs="Calibri"/>
+                <w:szCs w:val="22"/>
+                <w:lang w:val="es-MX"/>
+              </w:rPr>
+              <w:t xml:space="preserve"> que desea federarse, a su vez se informa un token </w:t>
+            </w:r>
+            <w:proofErr w:type="spellStart"/>
+            <w:r>
+              <w:rPr>
+                <w:rFonts w:cs="Calibri"/>
+                <w:szCs w:val="22"/>
+                <w:lang w:val="es-MX"/>
+              </w:rPr>
+              <w:t>alfanumerico</w:t>
+            </w:r>
+            <w:proofErr w:type="spellEnd"/>
+            <w:r>
+              <w:rPr>
+                <w:rFonts w:cs="Calibri"/>
+                <w:szCs w:val="22"/>
+                <w:lang w:val="es-MX"/>
+              </w:rPr>
+              <w:t xml:space="preserve"> que nunca caduca</w:t>
+            </w:r>
           </w:p>
         </w:tc>
       </w:tr>
@@ -5232,6 +6429,14 @@
                 <w:lang w:val="es-MX"/>
               </w:rPr>
             </w:pPr>
+            <w:r>
+              <w:rPr>
+                <w:rFonts w:cs="Calibri"/>
+                <w:szCs w:val="22"/>
+                <w:lang w:val="es-MX"/>
+              </w:rPr>
+              <w:t>2</w:t>
+            </w:r>
           </w:p>
         </w:tc>
         <w:tc>
@@ -5253,6 +6458,14 @@
                 <w:lang w:val="es-MX"/>
               </w:rPr>
             </w:pPr>
+            <w:r>
+              <w:rPr>
+                <w:rFonts w:cs="Calibri"/>
+                <w:szCs w:val="22"/>
+                <w:lang w:val="es-MX"/>
+              </w:rPr>
+              <w:t>El sistema registra este token y da de alta una nueva federación a una plataforma de streaming</w:t>
+            </w:r>
           </w:p>
         </w:tc>
       </w:tr>
@@ -5590,6 +6803,7 @@
                 <w:lang w:val="en-US"/>
               </w:rPr>
             </w:pPr>
+            <w:proofErr w:type="spellStart"/>
             <w:r>
               <w:rPr>
                 <w:rFonts w:cs="Calibri"/>
@@ -5600,6 +6814,7 @@
               </w:rPr>
               <w:t>Observaciones</w:t>
             </w:r>
+            <w:proofErr w:type="spellEnd"/>
           </w:p>
         </w:tc>
         <w:tc>
@@ -5638,7 +6853,7 @@
         <w:rPr>
           <w:rFonts w:cs="Calibri"/>
           <w:szCs w:val="22"/>
-          <w:lang w:val="es-MX"/>
+          <w:lang w:val="es-AR"/>
         </w:rPr>
       </w:pPr>
     </w:p>
@@ -5814,6 +7029,7 @@
               <w:lang w:val="en-US"/>
             </w:rPr>
           </w:pPr>
+          <w:proofErr w:type="spellStart"/>
           <w:r>
             <w:rPr>
               <w:sz w:val="20"/>
@@ -5822,6 +7038,7 @@
             </w:rPr>
             <w:t>Confidencial</w:t>
           </w:r>
+          <w:proofErr w:type="spellEnd"/>
         </w:p>
       </w:tc>
       <w:tc>

</xml_diff>